<commit_message>
Añadido 3_7 con comentarios
</commit_message>
<xml_diff>
--- a/PL1_Juan_Gil_Aragonés_Marcos_Lucas_Vaquerizo.docx
+++ b/PL1_Juan_Gil_Aragonés_Marcos_Lucas_Vaquerizo.docx
@@ -4183,10 +4183,133 @@
         <w:jc w:val="both"/>
       </w:pPr>
       <w:r>
-        <w:t>El algoritmo es una adaptación de búsqueda binaria, en la que en vez de comprobar si el elemento buscado es igual a un introducido por parámetro comprobamos si la medida hecha en el punto medio comparada con las medidas justo a su izquierda y derecha son menores que esta, indicando que se trata del mínimo (distancia máxima al puente). En caso de que la medida izquierda sea mayor que esta y la derecha menor estamos en la parte ascendente del valle, por lo que repetimos la b</w:t>
+        <w:t xml:space="preserve">El algoritmo es una adaptación de búsqueda binaria, en la que en vez de comprobar si el elemento buscado es igual a un introducido por parámetro comprobamos si la medida hecha en el punto medio comparada con las medidas justo a su izquierda y derecha son menores que esta, indicando que se trata del mínimo (distancia máxima al puente). En caso de que la medida izquierda sea mayor que esta y la derecha menor estamos en la parte ascendente del </w:t>
+      </w:r>
+      <w:r>
+        <w:t>valle, por lo que repetimos la búsqueda a la izquierda de este punto. Hacemos lo contrario si la medida izquierda es menor que la central y la derecha mayor que esta.</w:t>
+      </w:r>
+    </w:p>
+    <w:p>
+      <w:pPr>
+        <w:jc w:val="both"/>
+      </w:pPr>
+      <w:r>
+        <w:t xml:space="preserve">La tolerancia </w:t>
+      </w:r>
+      <w:r>
+        <w:rPr>
+          <w:rFonts w:ascii="Cambria Math" w:hAnsi="Cambria Math" w:cs="Cambria Math"/>
+        </w:rPr>
+        <w:t>𝜀</w:t>
+      </w:r>
+      <w:r>
+        <w:t xml:space="preserve"> será </w:t>
+      </w:r>
+      <w:r>
+        <w:t>la distancia que se mueva lateralmente en el puente entre las medidas</w:t>
       </w:r>
       <w:bookmarkStart w:id="0" w:name="_GoBack"/>
       <w:bookmarkEnd w:id="0"/>
+    </w:p>
+    <w:p>
+      <w:r>
+        <w:lastRenderedPageBreak/>
+        <w:br w:type="page"/>
+      </w:r>
+    </w:p>
+    <w:p>
+      <w:pPr>
+        <w:pStyle w:val="Ttulo4"/>
+        <w:jc w:val="both"/>
+      </w:pPr>
+      <w:r>
+        <w:lastRenderedPageBreak/>
+        <w:t>Análisis de complejidad:</w:t>
+      </w:r>
+    </w:p>
+    <w:p>
+      <w:pPr>
+        <w:jc w:val="both"/>
+      </w:pPr>
+      <w:r>
+        <w:t xml:space="preserve">Se trata de una búsqueda binaria a la que añadimos ciertas comprobaciones, que son </w:t>
+      </w:r>
+      <w:proofErr w:type="gramStart"/>
+      <w:r>
+        <w:t>O(</w:t>
+      </w:r>
+      <w:proofErr w:type="gramEnd"/>
+      <w:r>
+        <w:t>1), por lo tanto, la complejidad es la misma que en una búsqueda binaria normal.</w:t>
+      </w:r>
+    </w:p>
+    <w:p>
+      <w:pPr>
+        <w:jc w:val="both"/>
+        <w:rPr>
+          <w:rFonts w:eastAsiaTheme="minorEastAsia"/>
+        </w:rPr>
+      </w:pPr>
+      <w:r>
+        <w:rPr>
+          <w:rFonts w:eastAsiaTheme="minorEastAsia"/>
+          <w:b/>
+        </w:rPr>
+        <w:t xml:space="preserve">Complejidad: </w:t>
+      </w:r>
+      <m:oMath>
+        <m:r>
+          <w:rPr>
+            <w:rFonts w:ascii="Cambria Math" w:hAnsi="Cambria Math"/>
+          </w:rPr>
+          <m:t>T(n)∈O(</m:t>
+        </m:r>
+        <m:func>
+          <m:funcPr>
+            <m:ctrlPr>
+              <w:rPr>
+                <w:rFonts w:ascii="Cambria Math" w:hAnsi="Cambria Math"/>
+                <w:i/>
+              </w:rPr>
+            </m:ctrlPr>
+          </m:funcPr>
+          <m:fName>
+            <m:r>
+              <m:rPr>
+                <m:sty m:val="p"/>
+              </m:rPr>
+              <w:rPr>
+                <w:rFonts w:ascii="Cambria Math" w:hAnsi="Cambria Math"/>
+              </w:rPr>
+              <m:t>log</m:t>
+            </m:r>
+          </m:fName>
+          <m:e>
+            <m:r>
+              <w:rPr>
+                <w:rFonts w:ascii="Cambria Math" w:hAnsi="Cambria Math"/>
+              </w:rPr>
+              <m:t>n</m:t>
+            </m:r>
+          </m:e>
+        </m:func>
+        <m:r>
+          <w:rPr>
+            <w:rFonts w:ascii="Cambria Math" w:hAnsi="Cambria Math"/>
+          </w:rPr>
+          <m:t>)</m:t>
+        </m:r>
+      </m:oMath>
+    </w:p>
+    <w:p>
+      <w:pPr>
+        <w:jc w:val="both"/>
+      </w:pPr>
+    </w:p>
+    <w:p>
+      <w:pPr>
+        <w:jc w:val="both"/>
+      </w:pPr>
     </w:p>
     <w:sectPr>
       <w:footerReference w:type="default" r:id="rId17"/>
@@ -4263,7 +4386,7 @@
         <w:noProof/>
         <w:color w:val="5B9BD5" w:themeColor="accent1"/>
       </w:rPr>
-      <w:t>6</w:t>
+      <w:t>9</w:t>
     </w:r>
     <w:r>
       <w:rPr>
@@ -5451,7 +5574,7 @@
   </w:compat>
   <w:rsids>
     <w:rsidRoot w:val="00D8404D"/>
-    <w:rsid w:val="009F5A28"/>
+    <w:rsid w:val="001E0D3A"/>
     <w:rsid w:val="00D8404D"/>
   </w:rsids>
   <m:mathPr>
@@ -6182,7 +6305,7 @@
 </file>
 
 <file path=customXml/itemProps1.xml><?xml version="1.0" encoding="utf-8"?>
-<ds:datastoreItem xmlns:ds="http://schemas.openxmlformats.org/officeDocument/2006/customXml" ds:itemID="{BCFF4C88-93B8-465A-A8EE-7772F11E35C6}">
+<ds:datastoreItem xmlns:ds="http://schemas.openxmlformats.org/officeDocument/2006/customXml" ds:itemID="{1C7F807A-95C8-46CB-BEFF-E6B6BF969251}">
   <ds:schemaRefs>
     <ds:schemaRef ds:uri="http://schemas.openxmlformats.org/officeDocument/2006/bibliography"/>
   </ds:schemaRefs>

</xml_diff>